<commit_message>
feat: fixed syntaxical mistakes in the raport
</commit_message>
<xml_diff>
--- a/raport.docx
+++ b/raport.docx
@@ -946,7 +946,25 @@
           <w:szCs w:val="26"/>
           <w:rtl w:val="0"/>
         </w:rPr>
-        <w:t>cy dwa punkta ko</w:t>
+        <w:t>cy dwa punk</w:t>
+      </w:r>
+      <w:r>
+        <w:rPr>
+          <w:rFonts w:ascii="Times New Roman" w:hAnsi="Times New Roman"/>
+          <w:sz w:val="26"/>
+          <w:szCs w:val="26"/>
+          <w:rtl w:val="0"/>
+        </w:rPr>
+        <w:t>ty</w:t>
+      </w:r>
+      <w:r>
+        <w:rPr>
+          <w:rFonts w:ascii="Times New Roman" w:hAnsi="Times New Roman"/>
+          <w:sz w:val="26"/>
+          <w:szCs w:val="26"/>
+          <w:rtl w:val="0"/>
+        </w:rPr>
+        <w:t xml:space="preserve"> ko</w:t>
       </w:r>
       <w:r>
         <w:rPr>
@@ -964,7 +982,25 @@
           <w:szCs w:val="26"/>
           <w:rtl w:val="0"/>
         </w:rPr>
-        <w:t xml:space="preserve">cowych: </w:t>
+        <w:t>cow</w:t>
+      </w:r>
+      <w:r>
+        <w:rPr>
+          <w:rFonts w:ascii="Times New Roman" w:hAnsi="Times New Roman"/>
+          <w:sz w:val="26"/>
+          <w:szCs w:val="26"/>
+          <w:rtl w:val="0"/>
+        </w:rPr>
+        <w:t>e</w:t>
+      </w:r>
+      <w:r>
+        <w:rPr>
+          <w:rFonts w:ascii="Times New Roman" w:hAnsi="Times New Roman"/>
+          <w:sz w:val="26"/>
+          <w:szCs w:val="26"/>
+          <w:rtl w:val="0"/>
+        </w:rPr>
+        <w:t xml:space="preserve">: </w:t>
       </w:r>
       <w:r>
         <w:rPr>
@@ -1109,8 +1145,27 @@
           <w:sz w:val="26"/>
           <w:szCs w:val="26"/>
           <w:rtl w:val="0"/>
-        </w:rPr>
-        <w:t xml:space="preserve"> program na klaster pierwszy klaster, </w:t>
+          <w:lang w:val="pt-PT"/>
+        </w:rPr>
+        <w:t xml:space="preserve"> program na</w:t>
+      </w:r>
+      <w:r>
+        <w:rPr>
+          <w:rFonts w:ascii="Times New Roman" w:hAnsi="Times New Roman"/>
+          <w:sz w:val="26"/>
+          <w:szCs w:val="26"/>
+          <w:rtl w:val="0"/>
+        </w:rPr>
+        <w:t xml:space="preserve"> </w:t>
+      </w:r>
+      <w:r>
+        <w:rPr>
+          <w:rFonts w:ascii="Times New Roman" w:hAnsi="Times New Roman"/>
+          <w:sz w:val="26"/>
+          <w:szCs w:val="26"/>
+          <w:rtl w:val="0"/>
+        </w:rPr>
+        <w:t xml:space="preserve">pierwszy klaster, </w:t>
       </w:r>
       <w:r>
         <w:rPr>
@@ -1128,7 +1183,25 @@
           <w:szCs w:val="26"/>
           <w:rtl w:val="0"/>
         </w:rPr>
-        <w:t xml:space="preserve"> usuwamy funkcje na drugim klastrze oraz wywo</w:t>
+        <w:t xml:space="preserve"> usuwamy funkcj</w:t>
+      </w:r>
+      <w:r>
+        <w:rPr>
+          <w:rFonts w:ascii="Times New Roman" w:hAnsi="Times New Roman" w:hint="default"/>
+          <w:sz w:val="26"/>
+          <w:szCs w:val="26"/>
+          <w:rtl w:val="0"/>
+        </w:rPr>
+        <w:t>ę</w:t>
+      </w:r>
+      <w:r>
+        <w:rPr>
+          <w:rFonts w:ascii="Times New Roman" w:hAnsi="Times New Roman"/>
+          <w:sz w:val="26"/>
+          <w:szCs w:val="26"/>
+          <w:rtl w:val="0"/>
+        </w:rPr>
+        <w:t xml:space="preserve"> na drugim klastrze oraz wywo</w:t>
       </w:r>
       <w:r>
         <w:rPr>
@@ -1146,7 +1219,7 @@
           <w:szCs w:val="26"/>
           <w:rtl w:val="0"/>
         </w:rPr>
-        <w:t>amy fun</w:t>
+        <w:t>ujemy fun</w:t>
       </w:r>
       <w:r>
         <w:rPr>
@@ -1164,7 +1237,25 @@
           <w:szCs w:val="26"/>
           <w:rtl w:val="0"/>
         </w:rPr>
-        <w:t>je. Kiedy te klastry zmieniaj</w:t>
+        <w:t>je. Kiedy</w:t>
+      </w:r>
+      <w:r>
+        <w:rPr>
+          <w:rFonts w:ascii="Times New Roman" w:hAnsi="Times New Roman"/>
+          <w:sz w:val="26"/>
+          <w:szCs w:val="26"/>
+          <w:rtl w:val="0"/>
+        </w:rPr>
+        <w:t xml:space="preserve"> te</w:t>
+      </w:r>
+      <w:r>
+        <w:rPr>
+          <w:rFonts w:ascii="Times New Roman" w:hAnsi="Times New Roman"/>
+          <w:sz w:val="26"/>
+          <w:szCs w:val="26"/>
+          <w:rtl w:val="0"/>
+        </w:rPr>
+        <w:t>klastry zmieniaj</w:t>
       </w:r>
       <w:r>
         <w:rPr>
@@ -1529,7 +1620,7 @@
           <w:rtl w:val="0"/>
         </w:rPr>
         <w:tab/>
-        <w:t>Sama funkcja, umieszczona na obu klastrach, robi nic innego jak zwraca IP adres tego w</w:t>
+        <w:t>Sama funkcja, umieszczona na obu klastrach, robi nic innego, jak zwraca IP adres tego w</w:t>
       </w:r>
       <w:r>
         <w:rPr>
@@ -1683,7 +1774,7 @@
           <w:szCs w:val="26"/>
           <w:rtl w:val="0"/>
         </w:rPr>
-        <w:t>proz</w:t>
+        <w:t>prosz</w:t>
       </w:r>
       <w:r>
         <w:rPr>
@@ -1806,7 +1897,25 @@
           <w:szCs w:val="26"/>
           <w:rtl w:val="0"/>
         </w:rPr>
-        <w:t xml:space="preserve">dwa klastera kubernetes o nazwach cluster1 oraz cluster2 (tylko tak) w </w:t>
+        <w:t>dwa klast</w:t>
+      </w:r>
+      <w:r>
+        <w:rPr>
+          <w:rFonts w:ascii="Times New Roman" w:hAnsi="Times New Roman"/>
+          <w:sz w:val="26"/>
+          <w:szCs w:val="26"/>
+          <w:rtl w:val="0"/>
+        </w:rPr>
+        <w:t>ry</w:t>
+      </w:r>
+      <w:r>
+        <w:rPr>
+          <w:rFonts w:ascii="Times New Roman" w:hAnsi="Times New Roman"/>
+          <w:sz w:val="26"/>
+          <w:szCs w:val="26"/>
+          <w:rtl w:val="0"/>
+        </w:rPr>
+        <w:t xml:space="preserve"> kubernetes o nazwach cluster1 oraz cluster2 (tylko tak) w </w:t>
       </w:r>
       <w:r>
         <w:rPr>
@@ -2052,7 +2161,16 @@
           <w:szCs w:val="26"/>
           <w:rtl w:val="0"/>
         </w:rPr>
-        <w:t>2. Prosz</w:t>
+        <w:t>3</w:t>
+      </w:r>
+      <w:r>
+        <w:rPr>
+          <w:rFonts w:ascii="Times New Roman" w:hAnsi="Times New Roman"/>
+          <w:sz w:val="26"/>
+          <w:szCs w:val="26"/>
+          <w:rtl w:val="0"/>
+        </w:rPr>
+        <w:t>. Prosz</w:t>
       </w:r>
       <w:r>
         <w:rPr>
@@ -2246,7 +2364,16 @@
           <w:szCs w:val="26"/>
           <w:rtl w:val="0"/>
         </w:rPr>
-        <w:t>3. Prosz</w:t>
+        <w:t>4</w:t>
+      </w:r>
+      <w:r>
+        <w:rPr>
+          <w:rFonts w:ascii="Times New Roman" w:hAnsi="Times New Roman"/>
+          <w:sz w:val="26"/>
+          <w:szCs w:val="26"/>
+          <w:rtl w:val="0"/>
+        </w:rPr>
+        <w:t>. Prosz</w:t>
       </w:r>
       <w:r>
         <w:rPr>
@@ -2282,7 +2409,16 @@
           <w:szCs w:val="26"/>
           <w:rtl w:val="0"/>
         </w:rPr>
-        <w:t xml:space="preserve">ten repozytorium: </w:t>
+        <w:t>to</w:t>
+      </w:r>
+      <w:r>
+        <w:rPr>
+          <w:rFonts w:ascii="Times New Roman" w:hAnsi="Times New Roman"/>
+          <w:sz w:val="26"/>
+          <w:szCs w:val="26"/>
+          <w:rtl w:val="0"/>
+        </w:rPr>
+        <w:t xml:space="preserve"> repozytorium: </w:t>
       </w:r>
       <w:r>
         <w:rPr>
@@ -2347,7 +2483,16 @@
           <w:szCs w:val="26"/>
           <w:rtl w:val="0"/>
         </w:rPr>
-        <w:t>4. Uruchomi</w:t>
+        <w:t>5</w:t>
+      </w:r>
+      <w:r>
+        <w:rPr>
+          <w:rFonts w:ascii="Times New Roman" w:hAnsi="Times New Roman"/>
+          <w:sz w:val="26"/>
+          <w:szCs w:val="26"/>
+          <w:rtl w:val="0"/>
+        </w:rPr>
+        <w:t>. Uruchomi</w:t>
       </w:r>
       <w:r>
         <w:rPr>
@@ -2365,7 +2510,25 @@
           <w:szCs w:val="26"/>
           <w:rtl w:val="0"/>
         </w:rPr>
-        <w:t xml:space="preserve">po koleje: </w:t>
+        <w:t>po kole</w:t>
+      </w:r>
+      <w:r>
+        <w:rPr>
+          <w:rFonts w:ascii="Times New Roman" w:hAnsi="Times New Roman"/>
+          <w:sz w:val="26"/>
+          <w:szCs w:val="26"/>
+          <w:rtl w:val="0"/>
+        </w:rPr>
+        <w:t>i</w:t>
+      </w:r>
+      <w:r>
+        <w:rPr>
+          <w:rFonts w:ascii="Times New Roman" w:hAnsi="Times New Roman"/>
+          <w:sz w:val="26"/>
+          <w:szCs w:val="26"/>
+          <w:rtl w:val="0"/>
+        </w:rPr>
+        <w:t xml:space="preserve">: </w:t>
       </w:r>
       <w:r>
         <w:rPr>
@@ -2600,7 +2763,99 @@
           <w:szCs w:val="26"/>
           <w:rtl w:val="0"/>
         </w:rPr>
-        <w:t>, a po tym prosz</w:t>
+        <w:t xml:space="preserve">, </w:t>
+      </w:r>
+      <w:r>
+        <w:rPr>
+          <w:rFonts w:ascii="Times New Roman" w:hAnsi="Times New Roman"/>
+          <w:sz w:val="26"/>
+          <w:szCs w:val="26"/>
+          <w:rtl w:val="0"/>
+        </w:rPr>
+        <w:t>a nast</w:t>
+      </w:r>
+      <w:r>
+        <w:rPr>
+          <w:rFonts w:ascii="Times New Roman" w:hAnsi="Times New Roman" w:hint="default"/>
+          <w:sz w:val="26"/>
+          <w:szCs w:val="26"/>
+          <w:rtl w:val="0"/>
+        </w:rPr>
+        <w:t>ę</w:t>
+      </w:r>
+      <w:r>
+        <w:rPr>
+          <w:rFonts w:ascii="Times New Roman" w:hAnsi="Times New Roman"/>
+          <w:sz w:val="26"/>
+          <w:szCs w:val="26"/>
+          <w:rtl w:val="0"/>
+        </w:rPr>
+        <w:t>pnie</w:t>
+      </w:r>
+      <w:r>
+        <w:rPr>
+          <w:rFonts w:ascii="Times New Roman" w:hAnsi="Times New Roman"/>
+          <w:sz w:val="26"/>
+          <w:szCs w:val="26"/>
+          <w:rtl w:val="0"/>
+        </w:rPr>
+        <w:t xml:space="preserve"> uruchomi</w:t>
+      </w:r>
+      <w:r>
+        <w:rPr>
+          <w:rFonts w:ascii="Times New Roman" w:hAnsi="Times New Roman" w:hint="default"/>
+          <w:sz w:val="26"/>
+          <w:szCs w:val="26"/>
+          <w:rtl w:val="0"/>
+        </w:rPr>
+        <w:t xml:space="preserve">ć </w:t>
+      </w:r>
+      <w:r>
+        <w:rPr>
+          <w:rFonts w:ascii="Monaco" w:hAnsi="Monaco"/>
+          <w:sz w:val="26"/>
+          <w:szCs w:val="26"/>
+          <w:rtl w:val="0"/>
+        </w:rPr>
+        <w:t>s</w:t>
+      </w:r>
+      <w:r>
+        <w:rPr>
+          <w:rFonts w:ascii="Monaco" w:hAnsi="Monaco"/>
+          <w:sz w:val="26"/>
+          <w:szCs w:val="26"/>
+          <w:rtl w:val="0"/>
+        </w:rPr>
+        <w:t>ource ./setup_cluster.sh 2</w:t>
+      </w:r>
+      <w:r>
+        <w:rPr>
+          <w:rFonts w:ascii="Monaco" w:hAnsi="Monaco"/>
+          <w:sz w:val="26"/>
+          <w:szCs w:val="26"/>
+          <w:rtl w:val="0"/>
+        </w:rPr>
+        <w:t>;</w:t>
+      </w:r>
+    </w:p>
+    <w:p>
+      <w:pPr>
+        <w:pStyle w:val="Body"/>
+        <w:jc w:val="left"/>
+        <w:rPr>
+          <w:rFonts w:ascii="Times New Roman" w:cs="Times New Roman" w:hAnsi="Times New Roman" w:eastAsia="Times New Roman"/>
+          <w:sz w:val="26"/>
+          <w:szCs w:val="26"/>
+        </w:rPr>
+      </w:pPr>
+      <w:r>
+        <w:rPr>
+          <w:rFonts w:ascii="Times New Roman" w:hAnsi="Times New Roman"/>
+          <w:sz w:val="26"/>
+          <w:szCs w:val="26"/>
+          <w:rtl w:val="0"/>
+        </w:rPr>
+        <w:t>8. Prosz</w:t>
       </w:r>
       <w:r>
         <w:rPr>
@@ -2618,6 +2873,193 @@
           <w:szCs w:val="26"/>
           <w:rtl w:val="0"/>
         </w:rPr>
+        <w:t>zainstalowa</w:t>
+      </w:r>
+      <w:r>
+        <w:rPr>
+          <w:rFonts w:ascii="Times New Roman" w:hAnsi="Times New Roman" w:hint="default"/>
+          <w:sz w:val="26"/>
+          <w:szCs w:val="26"/>
+          <w:rtl w:val="0"/>
+        </w:rPr>
+        <w:t>ć</w:t>
+      </w:r>
+      <w:r>
+        <w:rPr>
+          <w:rFonts w:ascii="Times New Roman" w:hAnsi="Times New Roman"/>
+          <w:sz w:val="26"/>
+          <w:szCs w:val="26"/>
+          <w:rtl w:val="0"/>
+        </w:rPr>
+        <w:t xml:space="preserve"> </w:t>
+      </w:r>
+      <w:r>
+        <w:rPr>
+          <w:rFonts w:ascii="Times New Roman" w:hAnsi="Times New Roman"/>
+          <w:sz w:val="26"/>
+          <w:szCs w:val="26"/>
+          <w:rtl w:val="0"/>
+        </w:rPr>
+        <w:t xml:space="preserve">(globalnie albo po utworzeniu venv) Flask: </w:t>
+      </w:r>
+      <w:r>
+        <w:rPr>
+          <w:rFonts w:ascii="Monaco" w:hAnsi="Monaco"/>
+          <w:sz w:val="26"/>
+          <w:szCs w:val="26"/>
+          <w:rtl w:val="0"/>
+          <w:lang w:val="en-US"/>
+        </w:rPr>
+        <w:t>pip install Flask</w:t>
+      </w:r>
+      <w:r>
+        <w:rPr>
+          <w:rFonts w:ascii="Times New Roman" w:hAnsi="Times New Roman"/>
+          <w:sz w:val="26"/>
+          <w:szCs w:val="26"/>
+          <w:rtl w:val="0"/>
+        </w:rPr>
+        <w:t xml:space="preserve">; </w:t>
+      </w:r>
+    </w:p>
+    <w:p>
+      <w:pPr>
+        <w:pStyle w:val="Body"/>
+        <w:jc w:val="left"/>
+        <w:rPr>
+          <w:rFonts w:ascii="Times New Roman" w:cs="Times New Roman" w:hAnsi="Times New Roman" w:eastAsia="Times New Roman"/>
+          <w:sz w:val="26"/>
+          <w:szCs w:val="26"/>
+        </w:rPr>
+      </w:pPr>
+      <w:r>
+        <w:rPr>
+          <w:rFonts w:ascii="Times New Roman" w:hAnsi="Times New Roman"/>
+          <w:sz w:val="26"/>
+          <w:szCs w:val="26"/>
+          <w:rtl w:val="0"/>
+        </w:rPr>
+        <w:t>9. Prosz</w:t>
+      </w:r>
+      <w:r>
+        <w:rPr>
+          <w:rFonts w:ascii="Times New Roman" w:hAnsi="Times New Roman" w:hint="default"/>
+          <w:sz w:val="26"/>
+          <w:szCs w:val="26"/>
+          <w:rtl w:val="0"/>
+        </w:rPr>
+        <w:t xml:space="preserve">ę </w:t>
+      </w:r>
+      <w:r>
+        <w:rPr>
+          <w:rFonts w:ascii="Times New Roman" w:hAnsi="Times New Roman"/>
+          <w:sz w:val="26"/>
+          <w:szCs w:val="26"/>
+          <w:rtl w:val="0"/>
+        </w:rPr>
+        <w:t>ustali</w:t>
+      </w:r>
+      <w:r>
+        <w:rPr>
+          <w:rFonts w:ascii="Times New Roman" w:hAnsi="Times New Roman" w:hint="default"/>
+          <w:sz w:val="26"/>
+          <w:szCs w:val="26"/>
+          <w:rtl w:val="0"/>
+        </w:rPr>
+        <w:t xml:space="preserve">ć </w:t>
+      </w:r>
+      <w:r>
+        <w:rPr>
+          <w:rFonts w:ascii="Times New Roman" w:hAnsi="Times New Roman"/>
+          <w:sz w:val="26"/>
+          <w:szCs w:val="26"/>
+          <w:rtl w:val="0"/>
+        </w:rPr>
+        <w:t xml:space="preserve">zmienne: </w:t>
+      </w:r>
+      <w:r>
+        <w:rPr>
+          <w:rFonts w:ascii="Monaco" w:hAnsi="Monaco"/>
+          <w:sz w:val="26"/>
+          <w:szCs w:val="26"/>
+          <w:rtl w:val="0"/>
+          <w:lang w:val="en-US"/>
+        </w:rPr>
+        <w:t>export FLASK_APP=main</w:t>
+      </w:r>
+      <w:r>
+        <w:rPr>
+          <w:rFonts w:ascii="Times New Roman" w:hAnsi="Times New Roman"/>
+          <w:sz w:val="26"/>
+          <w:szCs w:val="26"/>
+          <w:rtl w:val="0"/>
+        </w:rPr>
+        <w:t xml:space="preserve"> oraz </w:t>
+      </w:r>
+      <w:r>
+        <w:rPr>
+          <w:rFonts w:ascii="Monaco" w:hAnsi="Monaco"/>
+          <w:sz w:val="26"/>
+          <w:szCs w:val="26"/>
+          <w:rtl w:val="0"/>
+        </w:rPr>
+        <w:t xml:space="preserve">export </w:t>
+      </w:r>
+      <w:r>
+        <w:rPr>
+          <w:rFonts w:ascii="Monaco" w:hAnsi="Monaco"/>
+          <w:sz w:val="26"/>
+          <w:szCs w:val="26"/>
+          <w:rtl w:val="0"/>
+          <w:lang w:val="en-US"/>
+        </w:rPr>
+        <w:t>FLASK_ENV=development</w:t>
+      </w:r>
+      <w:r>
+        <w:rPr>
+          <w:rFonts w:ascii="Times New Roman" w:hAnsi="Times New Roman"/>
+          <w:sz w:val="26"/>
+          <w:szCs w:val="26"/>
+          <w:rtl w:val="0"/>
+        </w:rPr>
+        <w:t>;</w:t>
+      </w:r>
+    </w:p>
+    <w:p>
+      <w:pPr>
+        <w:pStyle w:val="Body"/>
+        <w:jc w:val="left"/>
+        <w:rPr>
+          <w:rFonts w:ascii="Monaco" w:cs="Monaco" w:hAnsi="Monaco" w:eastAsia="Monaco"/>
+          <w:sz w:val="26"/>
+          <w:szCs w:val="26"/>
+        </w:rPr>
+      </w:pPr>
+      <w:r>
+        <w:rPr>
+          <w:rFonts w:ascii="Times New Roman" w:hAnsi="Times New Roman"/>
+          <w:sz w:val="26"/>
+          <w:szCs w:val="26"/>
+          <w:rtl w:val="0"/>
+        </w:rPr>
+        <w:t>10. I teraz prosz</w:t>
+      </w:r>
+      <w:r>
+        <w:rPr>
+          <w:rFonts w:ascii="Times New Roman" w:hAnsi="Times New Roman" w:hint="default"/>
+          <w:sz w:val="26"/>
+          <w:szCs w:val="26"/>
+          <w:rtl w:val="0"/>
+        </w:rPr>
+        <w:t xml:space="preserve">ę </w:t>
+      </w:r>
+      <w:r>
+        <w:rPr>
+          <w:rFonts w:ascii="Times New Roman" w:hAnsi="Times New Roman"/>
+          <w:sz w:val="26"/>
+          <w:szCs w:val="26"/>
+          <w:rtl w:val="0"/>
+        </w:rPr>
         <w:t>uruchomi</w:t>
       </w:r>
       <w:r>
@@ -2627,16 +3069,16 @@
           <w:szCs w:val="26"/>
           <w:rtl w:val="0"/>
         </w:rPr>
-        <w:t xml:space="preserve">ć </w:t>
-      </w:r>
-      <w:r>
-        <w:rPr>
-          <w:rFonts w:ascii="Times New Roman" w:hAnsi="Times New Roman"/>
-          <w:sz w:val="26"/>
-          <w:szCs w:val="26"/>
-          <w:rtl w:val="0"/>
-        </w:rPr>
-        <w:t>s</w:t>
+        <w:t>ć</w:t>
+      </w:r>
+      <w:r>
+        <w:rPr>
+          <w:rFonts w:ascii="Times New Roman" w:hAnsi="Times New Roman"/>
+          <w:sz w:val="26"/>
+          <w:szCs w:val="26"/>
+          <w:rtl w:val="0"/>
+        </w:rPr>
+        <w:t xml:space="preserve">: </w:t>
       </w:r>
       <w:r>
         <w:rPr>
@@ -2645,16 +3087,7 @@
           <w:szCs w:val="26"/>
           <w:rtl w:val="0"/>
         </w:rPr>
-        <w:t>ource ./setup_cluster.sh 2</w:t>
-      </w:r>
-      <w:r>
-        <w:rPr>
-          <w:rFonts w:ascii="Monaco" w:hAnsi="Monaco"/>
-          <w:sz w:val="26"/>
-          <w:szCs w:val="26"/>
-          <w:rtl w:val="0"/>
-        </w:rPr>
-        <w:t>;</w:t>
+        <w:t>flask run</w:t>
       </w:r>
     </w:p>
     <w:p>
@@ -2662,193 +3095,6 @@
         <w:pStyle w:val="Body"/>
         <w:jc w:val="left"/>
         <w:rPr>
-          <w:rFonts w:ascii="Times New Roman" w:cs="Times New Roman" w:hAnsi="Times New Roman" w:eastAsia="Times New Roman"/>
-          <w:sz w:val="26"/>
-          <w:szCs w:val="26"/>
-        </w:rPr>
-      </w:pPr>
-      <w:r>
-        <w:rPr>
-          <w:rFonts w:ascii="Times New Roman" w:hAnsi="Times New Roman"/>
-          <w:sz w:val="26"/>
-          <w:szCs w:val="26"/>
-          <w:rtl w:val="0"/>
-        </w:rPr>
-        <w:t>8. Prosz</w:t>
-      </w:r>
-      <w:r>
-        <w:rPr>
-          <w:rFonts w:ascii="Times New Roman" w:hAnsi="Times New Roman" w:hint="default"/>
-          <w:sz w:val="26"/>
-          <w:szCs w:val="26"/>
-          <w:rtl w:val="0"/>
-        </w:rPr>
-        <w:t xml:space="preserve">ę </w:t>
-      </w:r>
-      <w:r>
-        <w:rPr>
-          <w:rFonts w:ascii="Times New Roman" w:hAnsi="Times New Roman"/>
-          <w:sz w:val="26"/>
-          <w:szCs w:val="26"/>
-          <w:rtl w:val="0"/>
-        </w:rPr>
-        <w:t>zainstalowa</w:t>
-      </w:r>
-      <w:r>
-        <w:rPr>
-          <w:rFonts w:ascii="Times New Roman" w:hAnsi="Times New Roman" w:hint="default"/>
-          <w:sz w:val="26"/>
-          <w:szCs w:val="26"/>
-          <w:rtl w:val="0"/>
-        </w:rPr>
-        <w:t>ć</w:t>
-      </w:r>
-      <w:r>
-        <w:rPr>
-          <w:rFonts w:ascii="Times New Roman" w:hAnsi="Times New Roman"/>
-          <w:sz w:val="26"/>
-          <w:szCs w:val="26"/>
-          <w:rtl w:val="0"/>
-        </w:rPr>
-        <w:t xml:space="preserve"> </w:t>
-      </w:r>
-      <w:r>
-        <w:rPr>
-          <w:rFonts w:ascii="Times New Roman" w:hAnsi="Times New Roman"/>
-          <w:sz w:val="26"/>
-          <w:szCs w:val="26"/>
-          <w:rtl w:val="0"/>
-        </w:rPr>
-        <w:t xml:space="preserve">(globalnie albo po utworzeniu venv) Flask: </w:t>
-      </w:r>
-      <w:r>
-        <w:rPr>
-          <w:rFonts w:ascii="Monaco" w:hAnsi="Monaco"/>
-          <w:sz w:val="26"/>
-          <w:szCs w:val="26"/>
-          <w:rtl w:val="0"/>
-          <w:lang w:val="en-US"/>
-        </w:rPr>
-        <w:t>pip install Flask</w:t>
-      </w:r>
-      <w:r>
-        <w:rPr>
-          <w:rFonts w:ascii="Times New Roman" w:hAnsi="Times New Roman"/>
-          <w:sz w:val="26"/>
-          <w:szCs w:val="26"/>
-          <w:rtl w:val="0"/>
-        </w:rPr>
-        <w:t xml:space="preserve">; </w:t>
-      </w:r>
-    </w:p>
-    <w:p>
-      <w:pPr>
-        <w:pStyle w:val="Body"/>
-        <w:jc w:val="left"/>
-        <w:rPr>
-          <w:rFonts w:ascii="Times New Roman" w:cs="Times New Roman" w:hAnsi="Times New Roman" w:eastAsia="Times New Roman"/>
-          <w:sz w:val="26"/>
-          <w:szCs w:val="26"/>
-        </w:rPr>
-      </w:pPr>
-      <w:r>
-        <w:rPr>
-          <w:rFonts w:ascii="Times New Roman" w:hAnsi="Times New Roman"/>
-          <w:sz w:val="26"/>
-          <w:szCs w:val="26"/>
-          <w:rtl w:val="0"/>
-        </w:rPr>
-        <w:t>9. Prosz</w:t>
-      </w:r>
-      <w:r>
-        <w:rPr>
-          <w:rFonts w:ascii="Times New Roman" w:hAnsi="Times New Roman" w:hint="default"/>
-          <w:sz w:val="26"/>
-          <w:szCs w:val="26"/>
-          <w:rtl w:val="0"/>
-        </w:rPr>
-        <w:t xml:space="preserve">ę </w:t>
-      </w:r>
-      <w:r>
-        <w:rPr>
-          <w:rFonts w:ascii="Times New Roman" w:hAnsi="Times New Roman"/>
-          <w:sz w:val="26"/>
-          <w:szCs w:val="26"/>
-          <w:rtl w:val="0"/>
-        </w:rPr>
-        <w:t>ustali</w:t>
-      </w:r>
-      <w:r>
-        <w:rPr>
-          <w:rFonts w:ascii="Times New Roman" w:hAnsi="Times New Roman" w:hint="default"/>
-          <w:sz w:val="26"/>
-          <w:szCs w:val="26"/>
-          <w:rtl w:val="0"/>
-        </w:rPr>
-        <w:t xml:space="preserve">ć </w:t>
-      </w:r>
-      <w:r>
-        <w:rPr>
-          <w:rFonts w:ascii="Times New Roman" w:hAnsi="Times New Roman"/>
-          <w:sz w:val="26"/>
-          <w:szCs w:val="26"/>
-          <w:rtl w:val="0"/>
-        </w:rPr>
-        <w:t xml:space="preserve">zmienne: </w:t>
-      </w:r>
-      <w:r>
-        <w:rPr>
-          <w:rFonts w:ascii="Monaco" w:hAnsi="Monaco"/>
-          <w:sz w:val="26"/>
-          <w:szCs w:val="26"/>
-          <w:rtl w:val="0"/>
-          <w:lang w:val="en-US"/>
-        </w:rPr>
-        <w:t>export FLASK_APP=main</w:t>
-      </w:r>
-      <w:r>
-        <w:rPr>
-          <w:rFonts w:ascii="Times New Roman" w:hAnsi="Times New Roman"/>
-          <w:sz w:val="26"/>
-          <w:szCs w:val="26"/>
-          <w:rtl w:val="0"/>
-        </w:rPr>
-        <w:t xml:space="preserve"> oraz </w:t>
-      </w:r>
-      <w:r>
-        <w:rPr>
-          <w:rFonts w:ascii="Monaco" w:hAnsi="Monaco"/>
-          <w:sz w:val="26"/>
-          <w:szCs w:val="26"/>
-          <w:rtl w:val="0"/>
-        </w:rPr>
-        <w:t xml:space="preserve">export </w:t>
-      </w:r>
-      <w:r>
-        <w:rPr>
-          <w:rFonts w:ascii="Monaco" w:hAnsi="Monaco"/>
-          <w:sz w:val="26"/>
-          <w:szCs w:val="26"/>
-          <w:rtl w:val="0"/>
-          <w:lang w:val="en-US"/>
-        </w:rPr>
-        <w:t>FLASK_ENV=development</w:t>
-      </w:r>
-      <w:r>
-        <w:rPr>
-          <w:rFonts w:ascii="Times New Roman" w:hAnsi="Times New Roman"/>
-          <w:sz w:val="26"/>
-          <w:szCs w:val="26"/>
-          <w:rtl w:val="0"/>
-        </w:rPr>
-        <w:t>;</w:t>
-      </w:r>
-    </w:p>
-    <w:p>
-      <w:pPr>
-        <w:pStyle w:val="Body"/>
-        <w:jc w:val="left"/>
-        <w:rPr>
           <w:rFonts w:ascii="Monaco" w:cs="Monaco" w:hAnsi="Monaco" w:eastAsia="Monaco"/>
           <w:sz w:val="26"/>
           <w:szCs w:val="26"/>
@@ -2861,71 +3107,6 @@
           <w:szCs w:val="26"/>
           <w:rtl w:val="0"/>
         </w:rPr>
-        <w:t>10. I teraz prosz</w:t>
-      </w:r>
-      <w:r>
-        <w:rPr>
-          <w:rFonts w:ascii="Times New Roman" w:hAnsi="Times New Roman" w:hint="default"/>
-          <w:sz w:val="26"/>
-          <w:szCs w:val="26"/>
-          <w:rtl w:val="0"/>
-        </w:rPr>
-        <w:t xml:space="preserve">ę </w:t>
-      </w:r>
-      <w:r>
-        <w:rPr>
-          <w:rFonts w:ascii="Times New Roman" w:hAnsi="Times New Roman"/>
-          <w:sz w:val="26"/>
-          <w:szCs w:val="26"/>
-          <w:rtl w:val="0"/>
-        </w:rPr>
-        <w:t>uruchomi</w:t>
-      </w:r>
-      <w:r>
-        <w:rPr>
-          <w:rFonts w:ascii="Times New Roman" w:hAnsi="Times New Roman" w:hint="default"/>
-          <w:sz w:val="26"/>
-          <w:szCs w:val="26"/>
-          <w:rtl w:val="0"/>
-        </w:rPr>
-        <w:t>ć</w:t>
-      </w:r>
-      <w:r>
-        <w:rPr>
-          <w:rFonts w:ascii="Times New Roman" w:hAnsi="Times New Roman"/>
-          <w:sz w:val="26"/>
-          <w:szCs w:val="26"/>
-          <w:rtl w:val="0"/>
-        </w:rPr>
-        <w:t xml:space="preserve">: </w:t>
-      </w:r>
-      <w:r>
-        <w:rPr>
-          <w:rFonts w:ascii="Monaco" w:hAnsi="Monaco"/>
-          <w:sz w:val="26"/>
-          <w:szCs w:val="26"/>
-          <w:rtl w:val="0"/>
-        </w:rPr>
-        <w:t>flask run</w:t>
-      </w:r>
-    </w:p>
-    <w:p>
-      <w:pPr>
-        <w:pStyle w:val="Body"/>
-        <w:jc w:val="left"/>
-        <w:rPr>
-          <w:rFonts w:ascii="Monaco" w:cs="Monaco" w:hAnsi="Monaco" w:eastAsia="Monaco"/>
-          <w:sz w:val="26"/>
-          <w:szCs w:val="26"/>
-        </w:rPr>
-      </w:pPr>
-      <w:r>
-        <w:rPr>
-          <w:rFonts w:ascii="Times New Roman" w:hAnsi="Times New Roman"/>
-          <w:sz w:val="26"/>
-          <w:szCs w:val="26"/>
-          <w:rtl w:val="0"/>
-        </w:rPr>
         <w:t>Teraz mo</w:t>
       </w:r>
       <w:r>
@@ -2998,7 +3179,7 @@
           <w:szCs w:val="26"/>
           <w:rtl w:val="0"/>
         </w:rPr>
-        <w:t xml:space="preserve">lne </w:t>
+        <w:t xml:space="preserve">lne, </w:t>
       </w:r>
       <w:r>
         <w:rPr>
@@ -3271,6 +3452,18 @@
       <w:pPr>
         <w:pStyle w:val="Body"/>
         <w:rPr>
+          <w:rFonts w:ascii="Times New Roman" w:cs="Times New Roman" w:hAnsi="Times New Roman" w:eastAsia="Times New Roman"/>
+          <w:b w:val="0"/>
+          <w:bCs w:val="0"/>
+          <w:sz w:val="26"/>
+          <w:szCs w:val="26"/>
+        </w:rPr>
+      </w:pPr>
+    </w:p>
+    <w:p>
+      <w:pPr>
+        <w:pStyle w:val="Body"/>
+        <w:rPr>
           <w:rFonts w:ascii="Monaco" w:cs="Monaco" w:hAnsi="Monaco" w:eastAsia="Monaco"/>
           <w:b w:val="0"/>
           <w:bCs w:val="0"/>
@@ -3299,7 +3492,7 @@
           <w:szCs w:val="28"/>
           <w:rtl w:val="0"/>
         </w:rPr>
-        <w:t>2. TESTOWANIE</w:t>
+        <w:t>3. TESTOWANIE</w:t>
       </w:r>
     </w:p>
     <w:p>
@@ -3408,7 +3601,43 @@
           <w:szCs w:val="26"/>
           <w:rtl w:val="0"/>
         </w:rPr>
-        <w:t>ce kroki:</w:t>
+        <w:t xml:space="preserve">ce </w:t>
+      </w:r>
+      <w:r>
+        <w:rPr>
+          <w:rFonts w:ascii="Times New Roman" w:hAnsi="Times New Roman"/>
+          <w:sz w:val="26"/>
+          <w:szCs w:val="26"/>
+          <w:rtl w:val="0"/>
+        </w:rPr>
+        <w:t>czynno</w:t>
+      </w:r>
+      <w:r>
+        <w:rPr>
+          <w:rFonts w:ascii="Times New Roman" w:hAnsi="Times New Roman" w:hint="default"/>
+          <w:sz w:val="26"/>
+          <w:szCs w:val="26"/>
+          <w:rtl w:val="0"/>
+        </w:rPr>
+        <w:t>ś</w:t>
+      </w:r>
+      <w:r>
+        <w:rPr>
+          <w:rFonts w:ascii="Times New Roman" w:hAnsi="Times New Roman"/>
+          <w:sz w:val="26"/>
+          <w:szCs w:val="26"/>
+          <w:rtl w:val="0"/>
+        </w:rPr>
+        <w:t>ci</w:t>
+      </w:r>
+      <w:r>
+        <w:rPr>
+          <w:rFonts w:ascii="Times New Roman" w:hAnsi="Times New Roman"/>
+          <w:sz w:val="26"/>
+          <w:szCs w:val="26"/>
+          <w:rtl w:val="0"/>
+        </w:rPr>
+        <w:t>:</w:t>
       </w:r>
     </w:p>
     <w:p>
@@ -3967,7 +4196,7 @@
           <w:szCs w:val="26"/>
           <w:rtl w:val="0"/>
         </w:rPr>
-        <w:t xml:space="preserve">prosty skrypt: </w:t>
+        <w:t xml:space="preserve">ten prosty skrypt: </w:t>
       </w:r>
     </w:p>
     <w:p>
@@ -4245,25 +4474,7 @@
           <w:szCs w:val="26"/>
           <w:rtl w:val="0"/>
         </w:rPr>
-        <w:t>ci. Na Rys. 2 zosta</w:t>
-      </w:r>
-      <w:r>
-        <w:rPr>
-          <w:rFonts w:ascii="Times New Roman" w:hAnsi="Times New Roman" w:hint="default"/>
-          <w:sz w:val="26"/>
-          <w:szCs w:val="26"/>
-          <w:rtl w:val="0"/>
-        </w:rPr>
-        <w:t xml:space="preserve">ł </w:t>
-      </w:r>
-      <w:r>
-        <w:rPr>
-          <w:rFonts w:ascii="Times New Roman" w:hAnsi="Times New Roman"/>
-          <w:sz w:val="26"/>
-          <w:szCs w:val="26"/>
-          <w:rtl w:val="0"/>
-        </w:rPr>
-        <w:t>przedstawiony wynik z kolejnymi wywo</w:t>
+        <w:t>ci. Rys. 2 przedstawia wynik z kolejnymi wywo</w:t>
       </w:r>
       <w:r>
         <w:rPr>
@@ -4337,25 +4548,7 @@
           <w:rtl w:val="0"/>
         </w:rPr>
         <w:tab/>
-        <w:t>Na Rys. 3 natomiast zosta</w:t>
-      </w:r>
-      <w:r>
-        <w:rPr>
-          <w:rFonts w:ascii="Times New Roman" w:hAnsi="Times New Roman" w:hint="default"/>
-          <w:sz w:val="26"/>
-          <w:szCs w:val="26"/>
-          <w:rtl w:val="0"/>
-        </w:rPr>
-        <w:t xml:space="preserve">ł </w:t>
-      </w:r>
-      <w:r>
-        <w:rPr>
-          <w:rFonts w:ascii="Times New Roman" w:hAnsi="Times New Roman"/>
-          <w:sz w:val="26"/>
-          <w:szCs w:val="26"/>
-          <w:rtl w:val="0"/>
-        </w:rPr>
-        <w:t xml:space="preserve">przedstawiony inny wykres ze </w:t>
+        <w:t xml:space="preserve">Na Rys. 3 natomiast przedstawiono inny wykres ze </w:t>
       </w:r>
       <w:r>
         <w:rPr>
@@ -5112,7 +5305,34 @@
 <file path=word/footer1.xml><?xml version="1.0" encoding="utf-8"?>
 <w:ftr xmlns:r="http://schemas.openxmlformats.org/officeDocument/2006/relationships" xmlns:wp="http://schemas.openxmlformats.org/drawingml/2006/wordprocessingDrawing" xmlns:w="http://schemas.openxmlformats.org/wordprocessingml/2006/main" xmlns:w10="urn:schemas-microsoft-com:office:word" xmlns:w14="http://schemas.microsoft.com/office/word/2010/wordml" xmlns:wps="http://schemas.microsoft.com/office/word/2010/wordprocessingShape" xmlns:wpg="http://schemas.microsoft.com/office/word/2010/wordprocessingGroup" xmlns:mc="http://schemas.openxmlformats.org/markup-compatibility/2006" xmlns:v="urn:schemas-microsoft-com:vml" xmlns:o="urn:schemas-microsoft-com:office:office" xmlns:m="http://schemas.openxmlformats.org/officeDocument/2006/math" mc:Ignorable="w14">
   <w:p>
+    <w:pPr>
+      <w:pStyle w:val="Header &amp; Footer"/>
+      <w:tabs>
+        <w:tab w:val="center" w:pos="4819"/>
+        <w:tab w:val="right" w:pos="9638"/>
+        <w:tab w:val="clear" w:pos="9020"/>
+      </w:tabs>
+      <w:jc w:val="left"/>
+    </w:pPr>
+    <w:r>
+      <w:tab/>
+    </w:r>
+    <w:r>
+      <w:rPr/>
+      <w:fldChar w:fldCharType="begin" w:fldLock="0"/>
+    </w:r>
+    <w:r>
+      <w:instrText xml:space="preserve"> PAGE </w:instrText>
+    </w:r>
+    <w:r>
+      <w:rPr/>
+      <w:fldChar w:fldCharType="separate" w:fldLock="0"/>
+    </w:r>
     <w:r/>
+    <w:r>
+      <w:rPr/>
+      <w:fldChar w:fldCharType="end" w:fldLock="0"/>
+    </w:r>
   </w:p>
 </w:ftr>
 </file>
@@ -6014,6 +6234,55 @@
     <w:name w:val="No List"/>
     <w:next w:val="No List"/>
     <w:pPr/>
+  </w:style>
+  <w:style w:type="paragraph" w:styleId="Header &amp; Footer">
+    <w:name w:val="Header &amp; Footer"/>
+    <w:next w:val="Header &amp; Footer"/>
+    <w:pPr>
+      <w:keepNext w:val="0"/>
+      <w:keepLines w:val="0"/>
+      <w:pageBreakBefore w:val="0"/>
+      <w:widowControl w:val="1"/>
+      <w:shd w:val="clear" w:color="auto" w:fill="auto"/>
+      <w:tabs>
+        <w:tab w:val="right" w:pos="9020"/>
+      </w:tabs>
+      <w:suppressAutoHyphens w:val="0"/>
+      <w:bidi w:val="0"/>
+      <w:spacing w:before="0" w:after="0" w:line="240" w:lineRule="auto"/>
+      <w:ind w:left="0" w:right="0" w:firstLine="0"/>
+      <w:jc w:val="left"/>
+      <w:outlineLvl w:val="9"/>
+    </w:pPr>
+    <w:rPr>
+      <w:rFonts w:ascii="Helvetica Neue" w:cs="Arial Unicode MS" w:hAnsi="Helvetica Neue" w:eastAsia="Arial Unicode MS"/>
+      <w:b w:val="0"/>
+      <w:bCs w:val="0"/>
+      <w:i w:val="0"/>
+      <w:iCs w:val="0"/>
+      <w:caps w:val="0"/>
+      <w:smallCaps w:val="0"/>
+      <w:strike w:val="0"/>
+      <w:dstrike w:val="0"/>
+      <w:outline w:val="0"/>
+      <w:color w:val="000000"/>
+      <w:spacing w:val="0"/>
+      <w:kern w:val="0"/>
+      <w:position w:val="0"/>
+      <w:sz w:val="24"/>
+      <w:szCs w:val="24"/>
+      <w:u w:val="none"/>
+      <w:shd w:val="nil" w:color="auto" w:fill="auto"/>
+      <w:vertAlign w:val="baseline"/>
+      <w14:textOutline>
+        <w14:noFill/>
+      </w14:textOutline>
+      <w14:textFill>
+        <w14:solidFill>
+          <w14:srgbClr w14:val="000000"/>
+        </w14:solidFill>
+      </w14:textFill>
+    </w:rPr>
   </w:style>
   <w:style w:type="paragraph" w:styleId="Body">
     <w:name w:val="Body"/>

</xml_diff>